<commit_message>
Update Systems Analysis Assignment.docx
</commit_message>
<xml_diff>
--- a/Systems Analysis Assignment.docx
+++ b/Systems Analysis Assignment.docx
@@ -248,7 +248,14 @@
           <w:rFonts w:cstheme="minorHAnsi"/>
           <w:b/>
         </w:rPr>
-        <w:t>Registration Information</w:t>
+        <w:t xml:space="preserve">Registration </w:t>
+      </w:r>
+      <w:r>
+        <w:rPr>
+          <w:rFonts w:cstheme="minorHAnsi"/>
+          <w:b/>
+        </w:rPr>
+        <w:t>Details</w:t>
       </w:r>
       <w:r>
         <w:rPr>
@@ -426,6 +433,13 @@
       <w:r>
         <w:rPr>
           <w:rFonts w:cstheme="minorHAnsi"/>
+          <w:b/>
+        </w:rPr>
+        <w:t xml:space="preserve"> Details</w:t>
+      </w:r>
+      <w:r>
+        <w:rPr>
+          <w:rFonts w:cstheme="minorHAnsi"/>
         </w:rPr>
         <w:t xml:space="preserve"> = Donation Amount + </w:t>
       </w:r>
@@ -476,7 +490,6 @@
       <w:pPr>
         <w:rPr>
           <w:rFonts w:cstheme="minorHAnsi"/>
-          <w:b/>
         </w:rPr>
       </w:pPr>
       <w:r>
@@ -484,52 +497,90 @@
           <w:rFonts w:cstheme="minorHAnsi"/>
           <w:b/>
         </w:rPr>
-        <w:t>Payment Information</w:t>
-      </w:r>
-      <w:r>
-        <w:rPr>
-          <w:rFonts w:cstheme="minorHAnsi"/>
-        </w:rPr>
-        <w:t xml:space="preserve"> = [</w:t>
+        <w:t xml:space="preserve">Payment </w:t>
       </w:r>
       <w:r>
         <w:rPr>
           <w:rFonts w:cstheme="minorHAnsi"/>
           <w:b/>
         </w:rPr>
-        <w:t>Card Payment</w:t>
+        <w:t>Details</w:t>
       </w:r>
       <w:r>
         <w:rPr>
           <w:rFonts w:cstheme="minorHAnsi"/>
         </w:rPr>
-        <w:t xml:space="preserve"> | </w:t>
+        <w:t xml:space="preserve"> = </w:t>
+      </w:r>
+      <w:r>
+        <w:rPr>
+          <w:rFonts w:cstheme="minorHAnsi"/>
+        </w:rPr>
+        <w:t>Card</w:t>
+      </w:r>
+      <w:r>
+        <w:rPr>
+          <w:rFonts w:cstheme="minorHAnsi"/>
+        </w:rPr>
+        <w:t xml:space="preserve"> + </w:t>
+      </w:r>
+      <w:r>
+        <w:rPr>
+          <w:rFonts w:cstheme="minorHAnsi"/>
+        </w:rPr>
+        <w:t>[</w:t>
       </w:r>
       <w:r>
         <w:rPr>
           <w:rFonts w:cstheme="minorHAnsi"/>
           <w:b/>
         </w:rPr>
-        <w:t>Direct Debit</w:t>
+        <w:t>Card Payment</w:t>
       </w:r>
       <w:r>
         <w:rPr>
           <w:rFonts w:cstheme="minorHAnsi"/>
         </w:rPr>
-        <w:t>]</w:t>
-      </w:r>
-      <w:r>
-        <w:rPr>
-          <w:rFonts w:cstheme="minorHAnsi"/>
-        </w:rPr>
-        <w:t xml:space="preserve"> + </w:t>
+        <w:t xml:space="preserve"> | </w:t>
       </w:r>
       <w:r>
         <w:rPr>
           <w:rFonts w:cstheme="minorHAnsi"/>
           <w:b/>
         </w:rPr>
+        <w:t>Direct Debit</w:t>
+      </w:r>
+      <w:r>
+        <w:rPr>
+          <w:rFonts w:cstheme="minorHAnsi"/>
+        </w:rPr>
+        <w:t>]</w:t>
+      </w:r>
+      <w:r>
+        <w:rPr>
+          <w:rFonts w:cstheme="minorHAnsi"/>
+        </w:rPr>
+        <w:t xml:space="preserve"> + </w:t>
+      </w:r>
+      <w:r>
+        <w:rPr>
+          <w:rFonts w:cstheme="minorHAnsi"/>
+          <w:b/>
+        </w:rPr>
         <w:t>Donation</w:t>
+      </w:r>
+      <w:r>
+        <w:rPr>
+          <w:rFonts w:cstheme="minorHAnsi"/>
+          <w:b/>
+        </w:rPr>
+        <w:t xml:space="preserve"> Details</w:t>
+      </w:r>
+      <w:r>
+        <w:rPr>
+          <w:rFonts w:cstheme="minorHAnsi"/>
+        </w:rPr>
+        <w:t xml:space="preserve"> + Payment Successful</w:t>
       </w:r>
     </w:p>
     <w:p>
@@ -544,7 +595,14 @@
           <w:rFonts w:cstheme="minorHAnsi"/>
           <w:b/>
         </w:rPr>
-        <w:t>Invoice Details = Personal Information + Donation</w:t>
+        <w:t xml:space="preserve">Invoice Details = Personal Information + </w:t>
+      </w:r>
+      <w:r>
+        <w:rPr>
+          <w:rFonts w:cstheme="minorHAnsi"/>
+          <w:b/>
+        </w:rPr>
+        <w:t>Payment Details</w:t>
       </w:r>
     </w:p>
     <w:p>
@@ -2238,32 +2296,7 @@
               <w:rPr>
                 <w:rFonts w:cstheme="minorHAnsi"/>
               </w:rPr>
-              <w:t>A</w:t>
-            </w:r>
-            <w:r>
-              <w:rPr>
-                <w:rFonts w:cstheme="minorHAnsi"/>
-              </w:rPr>
-              <w:t>ddress Number +</w:t>
-            </w:r>
-            <w:r>
-              <w:rPr>
-                <w:rFonts w:cstheme="minorHAnsi"/>
-              </w:rPr>
-              <w:t xml:space="preserve"> </w:t>
-            </w:r>
-            <w:r>
-              <w:rPr>
-                <w:rFonts w:cstheme="minorHAnsi"/>
-              </w:rPr>
-              <w:t xml:space="preserve">(Sub-Premise) + Street Name + </w:t>
-            </w:r>
-            <w:r>
-              <w:rPr>
-                <w:rFonts w:cstheme="minorHAnsi"/>
-              </w:rPr>
-              <w:lastRenderedPageBreak/>
-              <w:t>Suburb + City/Town + (Sub Administrative Area) + Administrative Area + Post Code + Country</w:t>
+              <w:t>See Address Data Table</w:t>
             </w:r>
           </w:p>
         </w:tc>
@@ -2281,80 +2314,7 @@
               <w:rPr>
                 <w:rFonts w:cstheme="minorHAnsi"/>
               </w:rPr>
-              <w:lastRenderedPageBreak/>
-              <w:t xml:space="preserve">74 </w:t>
-            </w:r>
-            <w:r>
-              <w:rPr>
-                <w:rFonts w:cstheme="minorHAnsi"/>
-              </w:rPr>
-              <w:t xml:space="preserve">+ </w:t>
-            </w:r>
-            <w:r>
-              <w:rPr>
-                <w:rFonts w:cstheme="minorHAnsi"/>
-              </w:rPr>
-              <w:t>Chandler St</w:t>
-            </w:r>
-            <w:r>
-              <w:rPr>
-                <w:rFonts w:cstheme="minorHAnsi"/>
-              </w:rPr>
-              <w:t xml:space="preserve"> + </w:t>
-            </w:r>
-            <w:r>
-              <w:rPr>
-                <w:rFonts w:cstheme="minorHAnsi"/>
-              </w:rPr>
-              <w:t>Belconnen</w:t>
-            </w:r>
-            <w:r>
-              <w:rPr>
-                <w:rFonts w:cstheme="minorHAnsi"/>
-              </w:rPr>
-              <w:t xml:space="preserve"> + </w:t>
-            </w:r>
-            <w:r>
-              <w:rPr>
-                <w:rFonts w:cstheme="minorHAnsi"/>
-              </w:rPr>
-              <w:t>Canberra</w:t>
-            </w:r>
-            <w:r>
-              <w:rPr>
-                <w:rFonts w:cstheme="minorHAnsi"/>
-              </w:rPr>
-              <w:t xml:space="preserve"> + </w:t>
-            </w:r>
-            <w:r>
-              <w:rPr>
-                <w:rFonts w:cstheme="minorHAnsi"/>
-              </w:rPr>
-              <w:t>ACT</w:t>
-            </w:r>
-            <w:r>
-              <w:rPr>
-                <w:rFonts w:cstheme="minorHAnsi"/>
-              </w:rPr>
-              <w:t xml:space="preserve"> + </w:t>
-            </w:r>
-            <w:r>
-              <w:rPr>
-                <w:rFonts w:cstheme="minorHAnsi"/>
-              </w:rPr>
-              <w:t>2617</w:t>
-            </w:r>
-            <w:r>
-              <w:rPr>
-                <w:rFonts w:cstheme="minorHAnsi"/>
-              </w:rPr>
-              <w:t xml:space="preserve"> + </w:t>
-            </w:r>
-            <w:r>
-              <w:rPr>
-                <w:rFonts w:cstheme="minorHAnsi"/>
-              </w:rPr>
-              <w:t>Australia</w:t>
+              <w:t>See Address Data Table</w:t>
             </w:r>
           </w:p>
         </w:tc>
@@ -2379,7 +2339,22 @@
           <w:rFonts w:cstheme="minorHAnsi"/>
           <w:u w:val="single"/>
         </w:rPr>
-        <w:t>Registration Information</w:t>
+        <w:lastRenderedPageBreak/>
+        <w:t xml:space="preserve">Registration </w:t>
+      </w:r>
+      <w:r>
+        <w:rPr>
+          <w:rFonts w:cstheme="minorHAnsi"/>
+          <w:u w:val="single"/>
+        </w:rPr>
+        <w:t>Details</w:t>
+      </w:r>
+      <w:r>
+        <w:rPr>
+          <w:rFonts w:cstheme="minorHAnsi"/>
+          <w:u w:val="single"/>
+        </w:rPr>
+        <w:t xml:space="preserve"> Data</w:t>
       </w:r>
       <w:r>
         <w:rPr>
@@ -2811,6 +2786,13 @@
         </w:rPr>
         <w:t>Login Details</w:t>
       </w:r>
+      <w:r>
+        <w:rPr>
+          <w:rFonts w:cstheme="minorHAnsi"/>
+          <w:u w:val="single"/>
+        </w:rPr>
+        <w:t xml:space="preserve"> Data Table</w:t>
+      </w:r>
     </w:p>
     <w:tbl>
       <w:tblPr>
@@ -4035,7 +4017,21 @@
           <w:rFonts w:cstheme="minorHAnsi"/>
           <w:u w:val="single"/>
         </w:rPr>
-        <w:t>Donation Data Table</w:t>
+        <w:t>Donation</w:t>
+      </w:r>
+      <w:r>
+        <w:rPr>
+          <w:rFonts w:cstheme="minorHAnsi"/>
+          <w:u w:val="single"/>
+        </w:rPr>
+        <w:t xml:space="preserve"> Details</w:t>
+      </w:r>
+      <w:r>
+        <w:rPr>
+          <w:rFonts w:cstheme="minorHAnsi"/>
+          <w:u w:val="single"/>
+        </w:rPr>
+        <w:t xml:space="preserve"> Data Table</w:t>
       </w:r>
     </w:p>
     <w:tbl>
@@ -4066,7 +4062,6 @@
               <w:rPr>
                 <w:rFonts w:cstheme="minorHAnsi"/>
               </w:rPr>
-              <w:lastRenderedPageBreak/>
               <w:t>Data Element</w:t>
             </w:r>
           </w:p>
@@ -4427,6 +4422,7 @@
               <w:rPr>
                 <w:rFonts w:cstheme="minorHAnsi"/>
               </w:rPr>
+              <w:lastRenderedPageBreak/>
               <w:t>Administrative Fee</w:t>
             </w:r>
           </w:p>
@@ -5226,6 +5222,656 @@
     <w:p/>
     <w:p>
       <w:pPr>
+        <w:rPr>
+          <w:u w:val="single"/>
+        </w:rPr>
+      </w:pPr>
+      <w:r>
+        <w:rPr>
+          <w:u w:val="single"/>
+        </w:rPr>
+        <w:t xml:space="preserve">Payment Details </w:t>
+      </w:r>
+      <w:r>
+        <w:rPr>
+          <w:u w:val="single"/>
+        </w:rPr>
+        <w:t xml:space="preserve">Data </w:t>
+      </w:r>
+      <w:r>
+        <w:rPr>
+          <w:u w:val="single"/>
+        </w:rPr>
+        <w:t>Table</w:t>
+      </w:r>
+    </w:p>
+    <w:tbl>
+      <w:tblPr>
+        <w:tblStyle w:val="TableGrid"/>
+        <w:tblW w:w="10485" w:type="dxa"/>
+        <w:tblLook w:val="04A0" w:firstRow="1" w:lastRow="0" w:firstColumn="1" w:lastColumn="0" w:noHBand="0" w:noVBand="1"/>
+      </w:tblPr>
+      <w:tblGrid>
+        <w:gridCol w:w="1555"/>
+        <w:gridCol w:w="2268"/>
+        <w:gridCol w:w="1303"/>
+        <w:gridCol w:w="2100"/>
+        <w:gridCol w:w="3259"/>
+      </w:tblGrid>
+      <w:tr>
+        <w:tc>
+          <w:tcPr>
+            <w:tcW w:w="1555" w:type="dxa"/>
+          </w:tcPr>
+          <w:p>
+            <w:pPr>
+              <w:rPr>
+                <w:rFonts w:cstheme="minorHAnsi"/>
+              </w:rPr>
+            </w:pPr>
+            <w:r>
+              <w:rPr>
+                <w:rFonts w:cstheme="minorHAnsi"/>
+              </w:rPr>
+              <w:t>Data Element</w:t>
+            </w:r>
+          </w:p>
+        </w:tc>
+        <w:tc>
+          <w:tcPr>
+            <w:tcW w:w="2268" w:type="dxa"/>
+          </w:tcPr>
+          <w:p>
+            <w:pPr>
+              <w:rPr>
+                <w:rFonts w:cstheme="minorHAnsi"/>
+              </w:rPr>
+            </w:pPr>
+            <w:r>
+              <w:rPr>
+                <w:rFonts w:cstheme="minorHAnsi"/>
+              </w:rPr>
+              <w:t>Description</w:t>
+            </w:r>
+          </w:p>
+        </w:tc>
+        <w:tc>
+          <w:tcPr>
+            <w:tcW w:w="1303" w:type="dxa"/>
+          </w:tcPr>
+          <w:p>
+            <w:pPr>
+              <w:rPr>
+                <w:rFonts w:cstheme="minorHAnsi"/>
+              </w:rPr>
+            </w:pPr>
+            <w:r>
+              <w:rPr>
+                <w:rFonts w:cstheme="minorHAnsi"/>
+              </w:rPr>
+              <w:t>Data Type</w:t>
+            </w:r>
+          </w:p>
+        </w:tc>
+        <w:tc>
+          <w:tcPr>
+            <w:tcW w:w="2100" w:type="dxa"/>
+          </w:tcPr>
+          <w:p>
+            <w:pPr>
+              <w:rPr>
+                <w:rFonts w:cstheme="minorHAnsi"/>
+              </w:rPr>
+            </w:pPr>
+            <w:r>
+              <w:rPr>
+                <w:rFonts w:cstheme="minorHAnsi"/>
+              </w:rPr>
+              <w:t>Length/Format</w:t>
+            </w:r>
+          </w:p>
+        </w:tc>
+        <w:tc>
+          <w:tcPr>
+            <w:tcW w:w="3259" w:type="dxa"/>
+          </w:tcPr>
+          <w:p>
+            <w:pPr>
+              <w:rPr>
+                <w:rFonts w:cstheme="minorHAnsi"/>
+              </w:rPr>
+            </w:pPr>
+            <w:r>
+              <w:rPr>
+                <w:rFonts w:cstheme="minorHAnsi"/>
+              </w:rPr>
+              <w:t>Example Data</w:t>
+            </w:r>
+          </w:p>
+        </w:tc>
+      </w:tr>
+      <w:tr>
+        <w:tc>
+          <w:tcPr>
+            <w:tcW w:w="1555" w:type="dxa"/>
+          </w:tcPr>
+          <w:p>
+            <w:pPr>
+              <w:rPr>
+                <w:rFonts w:cstheme="minorHAnsi"/>
+              </w:rPr>
+            </w:pPr>
+            <w:r>
+              <w:rPr>
+                <w:rFonts w:cstheme="minorHAnsi"/>
+              </w:rPr>
+              <w:t>Card</w:t>
+            </w:r>
+          </w:p>
+        </w:tc>
+        <w:tc>
+          <w:tcPr>
+            <w:tcW w:w="2268" w:type="dxa"/>
+          </w:tcPr>
+          <w:p>
+            <w:pPr>
+              <w:rPr>
+                <w:rFonts w:cstheme="minorHAnsi"/>
+              </w:rPr>
+            </w:pPr>
+            <w:r>
+              <w:rPr>
+                <w:rFonts w:cstheme="minorHAnsi"/>
+              </w:rPr>
+              <w:t>Donor can pay with card and if not, direct debit</w:t>
+            </w:r>
+          </w:p>
+        </w:tc>
+        <w:tc>
+          <w:tcPr>
+            <w:tcW w:w="1303" w:type="dxa"/>
+          </w:tcPr>
+          <w:p>
+            <w:pPr>
+              <w:rPr>
+                <w:rFonts w:cstheme="minorHAnsi"/>
+              </w:rPr>
+            </w:pPr>
+            <w:r>
+              <w:rPr>
+                <w:rFonts w:cstheme="minorHAnsi"/>
+              </w:rPr>
+              <w:t>Boolean</w:t>
+            </w:r>
+          </w:p>
+        </w:tc>
+        <w:tc>
+          <w:tcPr>
+            <w:tcW w:w="2100" w:type="dxa"/>
+          </w:tcPr>
+          <w:p>
+            <w:pPr>
+              <w:rPr>
+                <w:rFonts w:cstheme="minorHAnsi"/>
+              </w:rPr>
+            </w:pPr>
+            <w:r>
+              <w:rPr>
+                <w:rFonts w:cstheme="minorHAnsi"/>
+              </w:rPr>
+              <w:t>Boolean values</w:t>
+            </w:r>
+          </w:p>
+        </w:tc>
+        <w:tc>
+          <w:tcPr>
+            <w:tcW w:w="3259" w:type="dxa"/>
+          </w:tcPr>
+          <w:p>
+            <w:pPr>
+              <w:rPr>
+                <w:rFonts w:cstheme="minorHAnsi"/>
+              </w:rPr>
+            </w:pPr>
+            <w:r>
+              <w:rPr>
+                <w:rFonts w:cstheme="minorHAnsi"/>
+              </w:rPr>
+              <w:t>TRUE</w:t>
+            </w:r>
+          </w:p>
+          <w:p>
+            <w:pPr>
+              <w:rPr>
+                <w:rFonts w:cstheme="minorHAnsi"/>
+              </w:rPr>
+            </w:pPr>
+            <w:r>
+              <w:rPr>
+                <w:rFonts w:cstheme="minorHAnsi"/>
+              </w:rPr>
+              <w:t>FALSE</w:t>
+            </w:r>
+          </w:p>
+        </w:tc>
+      </w:tr>
+      <w:tr>
+        <w:tc>
+          <w:tcPr>
+            <w:tcW w:w="1555" w:type="dxa"/>
+          </w:tcPr>
+          <w:p>
+            <w:pPr>
+              <w:rPr>
+                <w:rFonts w:cstheme="minorHAnsi"/>
+              </w:rPr>
+            </w:pPr>
+            <w:r>
+              <w:rPr>
+                <w:rFonts w:cstheme="minorHAnsi"/>
+              </w:rPr>
+              <w:t>Card Payment</w:t>
+            </w:r>
+          </w:p>
+        </w:tc>
+        <w:tc>
+          <w:tcPr>
+            <w:tcW w:w="2268" w:type="dxa"/>
+          </w:tcPr>
+          <w:p>
+            <w:pPr>
+              <w:rPr>
+                <w:rFonts w:cstheme="minorHAnsi"/>
+              </w:rPr>
+            </w:pPr>
+            <w:r>
+              <w:rPr>
+                <w:rFonts w:cstheme="minorHAnsi"/>
+              </w:rPr>
+              <w:t>Payment with card</w:t>
+            </w:r>
+          </w:p>
+        </w:tc>
+        <w:tc>
+          <w:tcPr>
+            <w:tcW w:w="1303" w:type="dxa"/>
+          </w:tcPr>
+          <w:p>
+            <w:pPr>
+              <w:rPr>
+                <w:rFonts w:cstheme="minorHAnsi"/>
+              </w:rPr>
+            </w:pPr>
+            <w:r>
+              <w:rPr>
+                <w:rFonts w:cstheme="minorHAnsi"/>
+              </w:rPr>
+              <w:t>Card Payment D</w:t>
+            </w:r>
+            <w:r>
+              <w:rPr>
+                <w:rFonts w:cstheme="minorHAnsi"/>
+              </w:rPr>
+              <w:t>ata Table</w:t>
+            </w:r>
+          </w:p>
+        </w:tc>
+        <w:tc>
+          <w:tcPr>
+            <w:tcW w:w="2100" w:type="dxa"/>
+          </w:tcPr>
+          <w:p>
+            <w:pPr>
+              <w:rPr>
+                <w:rFonts w:cstheme="minorHAnsi"/>
+              </w:rPr>
+            </w:pPr>
+            <w:r>
+              <w:rPr>
+                <w:rFonts w:cstheme="minorHAnsi"/>
+              </w:rPr>
+              <w:t>See Card Payment Data Table</w:t>
+            </w:r>
+          </w:p>
+        </w:tc>
+        <w:tc>
+          <w:tcPr>
+            <w:tcW w:w="3259" w:type="dxa"/>
+          </w:tcPr>
+          <w:p>
+            <w:pPr>
+              <w:rPr>
+                <w:rFonts w:cstheme="minorHAnsi"/>
+              </w:rPr>
+            </w:pPr>
+            <w:r>
+              <w:rPr>
+                <w:rFonts w:cstheme="minorHAnsi"/>
+              </w:rPr>
+              <w:t>See Card Payment Data Table</w:t>
+            </w:r>
+          </w:p>
+        </w:tc>
+      </w:tr>
+      <w:tr>
+        <w:tc>
+          <w:tcPr>
+            <w:tcW w:w="1555" w:type="dxa"/>
+          </w:tcPr>
+          <w:p>
+            <w:pPr>
+              <w:rPr>
+                <w:rFonts w:cstheme="minorHAnsi"/>
+              </w:rPr>
+            </w:pPr>
+            <w:r>
+              <w:rPr>
+                <w:rFonts w:cstheme="minorHAnsi"/>
+              </w:rPr>
+              <w:t>Direct Debit</w:t>
+            </w:r>
+          </w:p>
+        </w:tc>
+        <w:tc>
+          <w:tcPr>
+            <w:tcW w:w="2268" w:type="dxa"/>
+          </w:tcPr>
+          <w:p>
+            <w:pPr>
+              <w:rPr>
+                <w:rFonts w:cstheme="minorHAnsi"/>
+              </w:rPr>
+            </w:pPr>
+            <w:r>
+              <w:rPr>
+                <w:rFonts w:cstheme="minorHAnsi"/>
+              </w:rPr>
+              <w:t>Payment with direct debit</w:t>
+            </w:r>
+          </w:p>
+        </w:tc>
+        <w:tc>
+          <w:tcPr>
+            <w:tcW w:w="1303" w:type="dxa"/>
+          </w:tcPr>
+          <w:p>
+            <w:pPr>
+              <w:rPr>
+                <w:rFonts w:cstheme="minorHAnsi"/>
+              </w:rPr>
+            </w:pPr>
+            <w:r>
+              <w:rPr>
+                <w:rFonts w:cstheme="minorHAnsi"/>
+              </w:rPr>
+              <w:t>Direct Debit Data Table</w:t>
+            </w:r>
+          </w:p>
+        </w:tc>
+        <w:tc>
+          <w:tcPr>
+            <w:tcW w:w="2100" w:type="dxa"/>
+          </w:tcPr>
+          <w:p>
+            <w:pPr>
+              <w:rPr>
+                <w:rFonts w:cstheme="minorHAnsi"/>
+              </w:rPr>
+            </w:pPr>
+            <w:r>
+              <w:rPr>
+                <w:rFonts w:cstheme="minorHAnsi"/>
+              </w:rPr>
+              <w:t>See Direct Debit Data Table</w:t>
+            </w:r>
+          </w:p>
+        </w:tc>
+        <w:tc>
+          <w:tcPr>
+            <w:tcW w:w="3259" w:type="dxa"/>
+          </w:tcPr>
+          <w:p>
+            <w:pPr>
+              <w:rPr>
+                <w:rFonts w:cstheme="minorHAnsi"/>
+              </w:rPr>
+            </w:pPr>
+            <w:r>
+              <w:rPr>
+                <w:rFonts w:cstheme="minorHAnsi"/>
+              </w:rPr>
+              <w:t>See Direct Debit Data Table</w:t>
+            </w:r>
+          </w:p>
+        </w:tc>
+      </w:tr>
+      <w:tr>
+        <w:tc>
+          <w:tcPr>
+            <w:tcW w:w="1555" w:type="dxa"/>
+          </w:tcPr>
+          <w:p>
+            <w:pPr>
+              <w:rPr>
+                <w:rFonts w:cstheme="minorHAnsi"/>
+              </w:rPr>
+            </w:pPr>
+            <w:r>
+              <w:rPr>
+                <w:rFonts w:cstheme="minorHAnsi"/>
+              </w:rPr>
+              <w:t>Donation</w:t>
+            </w:r>
+            <w:r>
+              <w:rPr>
+                <w:rFonts w:cstheme="minorHAnsi"/>
+              </w:rPr>
+              <w:t xml:space="preserve"> Details</w:t>
+            </w:r>
+          </w:p>
+        </w:tc>
+        <w:tc>
+          <w:tcPr>
+            <w:tcW w:w="2268" w:type="dxa"/>
+          </w:tcPr>
+          <w:p>
+            <w:pPr>
+              <w:rPr>
+                <w:rFonts w:cstheme="minorHAnsi"/>
+              </w:rPr>
+            </w:pPr>
+            <w:r>
+              <w:rPr>
+                <w:rFonts w:cstheme="minorHAnsi"/>
+              </w:rPr>
+              <w:t>The donation information from the donor</w:t>
+            </w:r>
+          </w:p>
+        </w:tc>
+        <w:tc>
+          <w:tcPr>
+            <w:tcW w:w="1303" w:type="dxa"/>
+          </w:tcPr>
+          <w:p>
+            <w:pPr>
+              <w:rPr>
+                <w:rFonts w:cstheme="minorHAnsi"/>
+              </w:rPr>
+            </w:pPr>
+            <w:r>
+              <w:rPr>
+                <w:rFonts w:cstheme="minorHAnsi"/>
+              </w:rPr>
+              <w:t>Dona</w:t>
+            </w:r>
+            <w:r>
+              <w:rPr>
+                <w:rFonts w:cstheme="minorHAnsi"/>
+              </w:rPr>
+              <w:t>tion Details Data Table</w:t>
+            </w:r>
+          </w:p>
+        </w:tc>
+        <w:tc>
+          <w:tcPr>
+            <w:tcW w:w="2100" w:type="dxa"/>
+          </w:tcPr>
+          <w:p>
+            <w:pPr>
+              <w:rPr>
+                <w:rFonts w:cstheme="minorHAnsi"/>
+              </w:rPr>
+            </w:pPr>
+            <w:r>
+              <w:rPr>
+                <w:rFonts w:cstheme="minorHAnsi"/>
+              </w:rPr>
+              <w:t>See Donation Details Data Table</w:t>
+            </w:r>
+          </w:p>
+        </w:tc>
+        <w:tc>
+          <w:tcPr>
+            <w:tcW w:w="3259" w:type="dxa"/>
+          </w:tcPr>
+          <w:p>
+            <w:pPr>
+              <w:rPr>
+                <w:rFonts w:cstheme="minorHAnsi"/>
+              </w:rPr>
+            </w:pPr>
+            <w:r>
+              <w:rPr>
+                <w:rFonts w:cstheme="minorHAnsi"/>
+              </w:rPr>
+              <w:t>See Donation Details Data Table</w:t>
+            </w:r>
+          </w:p>
+        </w:tc>
+      </w:tr>
+      <w:tr>
+        <w:tc>
+          <w:tcPr>
+            <w:tcW w:w="1555" w:type="dxa"/>
+          </w:tcPr>
+          <w:p>
+            <w:pPr>
+              <w:rPr>
+                <w:rFonts w:cstheme="minorHAnsi"/>
+              </w:rPr>
+            </w:pPr>
+            <w:r>
+              <w:rPr>
+                <w:rFonts w:cstheme="minorHAnsi"/>
+              </w:rPr>
+              <w:t>Payment Successful</w:t>
+            </w:r>
+          </w:p>
+        </w:tc>
+        <w:tc>
+          <w:tcPr>
+            <w:tcW w:w="2268" w:type="dxa"/>
+          </w:tcPr>
+          <w:p>
+            <w:pPr>
+              <w:rPr>
+                <w:rFonts w:cstheme="minorHAnsi"/>
+              </w:rPr>
+            </w:pPr>
+            <w:r>
+              <w:rPr>
+                <w:rFonts w:cstheme="minorHAnsi"/>
+              </w:rPr>
+              <w:t xml:space="preserve">The payment was </w:t>
+            </w:r>
+            <w:proofErr w:type="gramStart"/>
+            <w:r>
+              <w:rPr>
+                <w:rFonts w:cstheme="minorHAnsi"/>
+              </w:rPr>
+              <w:t>successful</w:t>
+            </w:r>
+            <w:proofErr w:type="gramEnd"/>
+            <w:r>
+              <w:rPr>
+                <w:rFonts w:cstheme="minorHAnsi"/>
+              </w:rPr>
+              <w:t xml:space="preserve"> or it wasn’t</w:t>
+            </w:r>
+          </w:p>
+        </w:tc>
+        <w:tc>
+          <w:tcPr>
+            <w:tcW w:w="1303" w:type="dxa"/>
+          </w:tcPr>
+          <w:p>
+            <w:pPr>
+              <w:rPr>
+                <w:rFonts w:cstheme="minorHAnsi"/>
+              </w:rPr>
+            </w:pPr>
+            <w:r>
+              <w:rPr>
+                <w:rFonts w:cstheme="minorHAnsi"/>
+              </w:rPr>
+              <w:t>Boolean</w:t>
+            </w:r>
+          </w:p>
+        </w:tc>
+        <w:tc>
+          <w:tcPr>
+            <w:tcW w:w="2100" w:type="dxa"/>
+          </w:tcPr>
+          <w:p>
+            <w:pPr>
+              <w:rPr>
+                <w:rFonts w:cstheme="minorHAnsi"/>
+              </w:rPr>
+            </w:pPr>
+            <w:r>
+              <w:rPr>
+                <w:rFonts w:cstheme="minorHAnsi"/>
+              </w:rPr>
+              <w:t>Boolean values</w:t>
+            </w:r>
+          </w:p>
+        </w:tc>
+        <w:tc>
+          <w:tcPr>
+            <w:tcW w:w="3259" w:type="dxa"/>
+          </w:tcPr>
+          <w:p>
+            <w:pPr>
+              <w:rPr>
+                <w:rFonts w:cstheme="minorHAnsi"/>
+              </w:rPr>
+            </w:pPr>
+            <w:r>
+              <w:rPr>
+                <w:rFonts w:cstheme="minorHAnsi"/>
+              </w:rPr>
+              <w:t>TRUE</w:t>
+            </w:r>
+          </w:p>
+          <w:p>
+            <w:pPr>
+              <w:rPr>
+                <w:rFonts w:cstheme="minorHAnsi"/>
+              </w:rPr>
+            </w:pPr>
+            <w:r>
+              <w:rPr>
+                <w:rFonts w:cstheme="minorHAnsi"/>
+              </w:rPr>
+              <w:t>FALSE</w:t>
+            </w:r>
+          </w:p>
+        </w:tc>
+      </w:tr>
+    </w:tbl>
+    <w:p/>
+    <w:p>
+      <w:pPr>
         <w:pStyle w:val="Heading1"/>
       </w:pPr>
       <w:r>
@@ -5233,9 +5879,395 @@
       </w:r>
     </w:p>
     <w:p>
+      <w:pPr>
+        <w:rPr>
+          <w:u w:val="single"/>
+        </w:rPr>
+      </w:pPr>
+      <w:r>
+        <w:rPr>
+          <w:u w:val="single"/>
+        </w:rPr>
+        <w:t>1</w:t>
+      </w:r>
+      <w:r>
+        <w:rPr>
+          <w:u w:val="single"/>
+        </w:rPr>
+        <w:t xml:space="preserve">.2. Check </w:t>
+      </w:r>
+      <w:r>
+        <w:rPr>
+          <w:u w:val="single"/>
+        </w:rPr>
+        <w:t>Login</w:t>
+      </w:r>
+      <w:r>
+        <w:rPr>
+          <w:u w:val="single"/>
+        </w:rPr>
+        <w:t xml:space="preserve"> Details</w:t>
+      </w:r>
+    </w:p>
+    <w:p>
+      <w:r>
+        <w:t xml:space="preserve">GET </w:t>
+      </w:r>
+      <w:r>
+        <w:t>Login Details</w:t>
+      </w:r>
+      <w:r>
+        <w:t xml:space="preserve"> FROM Receive Login Details</w:t>
+      </w:r>
+    </w:p>
+    <w:p>
+      <w:r>
+        <w:t>GET Donor Account Details</w:t>
+      </w:r>
+      <w:r>
+        <w:t xml:space="preserve"> FROM Donor Information</w:t>
+      </w:r>
+    </w:p>
+    <w:p>
+      <w:r>
+        <w:t xml:space="preserve">IF Login </w:t>
+      </w:r>
+      <w:proofErr w:type="gramStart"/>
+      <w:r>
+        <w:t>Details !</w:t>
+      </w:r>
+      <w:r>
+        <w:t>match</w:t>
+      </w:r>
+      <w:proofErr w:type="gramEnd"/>
+      <w:r>
+        <w:t xml:space="preserve"> (GET Login Details FROM Donor Account Details)</w:t>
+      </w:r>
+    </w:p>
+    <w:p>
+      <w:r>
+        <w:tab/>
+        <w:t xml:space="preserve">THEN </w:t>
+      </w:r>
+      <w:r>
+        <w:t>Login Validity</w:t>
+      </w:r>
+      <w:r>
+        <w:t xml:space="preserve"> Confirmation</w:t>
+      </w:r>
+      <w:r>
+        <w:t xml:space="preserve"> </w:t>
+      </w:r>
+      <w:r>
+        <w:t>= TRUE</w:t>
+      </w:r>
+    </w:p>
+    <w:p>
+      <w:r>
+        <w:tab/>
+        <w:t>ELSE Login Validity</w:t>
+      </w:r>
+      <w:r>
+        <w:t xml:space="preserve"> Confirmation</w:t>
+      </w:r>
       <w:bookmarkStart w:id="0" w:name="_GoBack"/>
       <w:bookmarkEnd w:id="0"/>
+      <w:r>
+        <w:t xml:space="preserve"> = FALSE</w:t>
+      </w:r>
     </w:p>
+    <w:p>
+      <w:r>
+        <w:rPr>
+          <w:u w:val="single"/>
+        </w:rPr>
+        <w:t xml:space="preserve">2.4. </w:t>
+      </w:r>
+      <w:r>
+        <w:rPr>
+          <w:u w:val="single"/>
+        </w:rPr>
+        <w:t>Send Registration Confirmation</w:t>
+      </w:r>
+      <w:r>
+        <w:rPr>
+          <w:u w:val="single"/>
+        </w:rPr>
+        <w:t xml:space="preserve"> to User</w:t>
+      </w:r>
+      <w:r>
+        <w:br/>
+        <w:t>GET Registration Details FROM Donor Information</w:t>
+      </w:r>
+    </w:p>
+    <w:p>
+      <w:r>
+        <w:t>GET Register FROM Registration Details</w:t>
+      </w:r>
+    </w:p>
+    <w:p>
+      <w:r>
+        <w:lastRenderedPageBreak/>
+        <w:t>IF Register = TRUE</w:t>
+      </w:r>
+    </w:p>
+    <w:p>
+      <w:r>
+        <w:tab/>
+      </w:r>
+      <w:r>
+        <w:t xml:space="preserve">THEN </w:t>
+      </w:r>
+      <w:r>
+        <w:t>Registration Confirmation</w:t>
+      </w:r>
+      <w:r>
+        <w:t xml:space="preserve"> = </w:t>
+      </w:r>
+      <w:proofErr w:type="gramStart"/>
+      <w:r>
+        <w:t>PRINT(</w:t>
+      </w:r>
+      <w:proofErr w:type="gramEnd"/>
+      <w:r>
+        <w:t>Y</w:t>
+      </w:r>
+      <w:r>
+        <w:t>ou have registered successfully.</w:t>
+      </w:r>
+      <w:r>
+        <w:t>)</w:t>
+      </w:r>
+    </w:p>
+    <w:p>
+      <w:r>
+        <w:tab/>
+        <w:t xml:space="preserve">ELSE Registration Confirmation = </w:t>
+      </w:r>
+      <w:proofErr w:type="gramStart"/>
+      <w:r>
+        <w:t>PRINT(</w:t>
+      </w:r>
+      <w:proofErr w:type="gramEnd"/>
+      <w:r>
+        <w:t xml:space="preserve">You </w:t>
+      </w:r>
+      <w:r>
+        <w:t>will be donating anonymously.)</w:t>
+      </w:r>
+    </w:p>
+    <w:p>
+      <w:pPr>
+        <w:rPr>
+          <w:u w:val="single"/>
+        </w:rPr>
+      </w:pPr>
+      <w:r>
+        <w:rPr>
+          <w:u w:val="single"/>
+        </w:rPr>
+        <w:t>4.</w:t>
+      </w:r>
+      <w:r>
+        <w:rPr>
+          <w:u w:val="single"/>
+        </w:rPr>
+        <w:t>1</w:t>
+      </w:r>
+      <w:r>
+        <w:rPr>
+          <w:u w:val="single"/>
+        </w:rPr>
+        <w:t xml:space="preserve">. </w:t>
+      </w:r>
+      <w:r>
+        <w:rPr>
+          <w:u w:val="single"/>
+        </w:rPr>
+        <w:t>Choose Payment Platform</w:t>
+      </w:r>
+    </w:p>
+    <w:p>
+      <w:r>
+        <w:t xml:space="preserve">GET Payment Details FROM </w:t>
+      </w:r>
+      <w:r>
+        <w:t>Donor Information</w:t>
+      </w:r>
+    </w:p>
+    <w:p>
+      <w:r>
+        <w:t xml:space="preserve">GET Card </w:t>
+      </w:r>
+      <w:r>
+        <w:t>FROM Payment Details</w:t>
+      </w:r>
+    </w:p>
+    <w:p>
+      <w:r>
+        <w:t xml:space="preserve">IF </w:t>
+      </w:r>
+      <w:r>
+        <w:t>Card = TRUE</w:t>
+      </w:r>
+    </w:p>
+    <w:p>
+      <w:r>
+        <w:tab/>
+        <w:t xml:space="preserve">THEN </w:t>
+      </w:r>
+      <w:r>
+        <w:t>Card Payment</w:t>
+      </w:r>
+    </w:p>
+    <w:p>
+      <w:r>
+        <w:tab/>
+        <w:t xml:space="preserve">ELSE </w:t>
+      </w:r>
+      <w:r>
+        <w:t>Direct Debit</w:t>
+      </w:r>
+    </w:p>
+    <w:p>
+      <w:pPr>
+        <w:rPr>
+          <w:u w:val="single"/>
+        </w:rPr>
+      </w:pPr>
+      <w:r>
+        <w:rPr>
+          <w:u w:val="single"/>
+        </w:rPr>
+        <w:t xml:space="preserve">4.2. </w:t>
+      </w:r>
+      <w:r>
+        <w:rPr>
+          <w:u w:val="single"/>
+        </w:rPr>
+        <w:t>Check Payment Details</w:t>
+      </w:r>
+    </w:p>
+    <w:p>
+      <w:r>
+        <w:t>GET</w:t>
+      </w:r>
+      <w:r>
+        <w:t xml:space="preserve"> </w:t>
+      </w:r>
+      <w:r>
+        <w:t>Bank Account Information FROM Bank</w:t>
+      </w:r>
+    </w:p>
+    <w:p>
+      <w:r>
+        <w:t xml:space="preserve">IF </w:t>
+      </w:r>
+      <w:r>
+        <w:t xml:space="preserve">Payment </w:t>
+      </w:r>
+      <w:proofErr w:type="gramStart"/>
+      <w:r>
+        <w:t xml:space="preserve">Details </w:t>
+      </w:r>
+      <w:r>
+        <w:t>!match</w:t>
+      </w:r>
+      <w:proofErr w:type="gramEnd"/>
+      <w:r>
+        <w:t xml:space="preserve"> Bank Account Information</w:t>
+      </w:r>
+    </w:p>
+    <w:p>
+      <w:r>
+        <w:tab/>
+        <w:t>THEN GET Funds FROM Bank Account Information</w:t>
+      </w:r>
+    </w:p>
+    <w:p>
+      <w:r>
+        <w:tab/>
+        <w:t xml:space="preserve">GET </w:t>
+      </w:r>
+      <w:r>
+        <w:t>Donation Details FROM Payment Details</w:t>
+      </w:r>
+    </w:p>
+    <w:p>
+      <w:r>
+        <w:tab/>
+        <w:t xml:space="preserve">GET </w:t>
+      </w:r>
+      <w:r>
+        <w:t>Donation Amount FROM</w:t>
+      </w:r>
+      <w:r>
+        <w:t xml:space="preserve"> Donation Details</w:t>
+      </w:r>
+    </w:p>
+    <w:p>
+      <w:r>
+        <w:tab/>
+      </w:r>
+      <w:r>
+        <w:t>IF</w:t>
+      </w:r>
+      <w:r>
+        <w:t xml:space="preserve"> Funds</w:t>
+      </w:r>
+      <w:r>
+        <w:t xml:space="preserve"> &gt;</w:t>
+      </w:r>
+      <w:r>
+        <w:t xml:space="preserve"> Donation Amount</w:t>
+      </w:r>
+    </w:p>
+    <w:p>
+      <w:r>
+        <w:tab/>
+      </w:r>
+      <w:r>
+        <w:tab/>
+      </w:r>
+      <w:r>
+        <w:t xml:space="preserve">THEN </w:t>
+      </w:r>
+      <w:r>
+        <w:t>Payment Successful = TRUE</w:t>
+      </w:r>
+    </w:p>
+    <w:p>
+      <w:r>
+        <w:tab/>
+      </w:r>
+      <w:r>
+        <w:tab/>
+      </w:r>
+      <w:proofErr w:type="gramStart"/>
+      <w:r>
+        <w:t>ELSE</w:t>
+      </w:r>
+      <w:r>
+        <w:t xml:space="preserve"> </w:t>
+      </w:r>
+      <w:r>
+        <w:t xml:space="preserve"> Payment</w:t>
+      </w:r>
+      <w:proofErr w:type="gramEnd"/>
+      <w:r>
+        <w:t xml:space="preserve"> Successful = FALSE</w:t>
+      </w:r>
+    </w:p>
+    <w:p>
+      <w:r>
+        <w:tab/>
+        <w:t>ELSE P</w:t>
+      </w:r>
+      <w:r>
+        <w:t>ayment Successful = FALSE</w:t>
+      </w:r>
+    </w:p>
+    <w:p/>
     <w:sectPr>
       <w:footerReference w:type="default" r:id="rId9"/>
       <w:pgSz w:w="11906" w:h="16838"/>

</xml_diff>